<commit_message>
Output as of 2022-January-06
</commit_message>
<xml_diff>
--- a/output/2022-01-06/nsw-covid-report-2022-01-06.docx
+++ b/output/2022-01-06/nsw-covid-report-2022-01-06.docx
@@ -110,7 +110,7 @@
       <w:r>
         <w:drawing>
           <wp:inline>
-            <wp:extent cx="5334000" cy="2222500"/>
+            <wp:extent cx="5334000" cy="2667000"/>
             <wp:effectExtent b="0" l="0" r="0" t="0"/>
             <wp:docPr descr="" title="" id="1" name="Picture"/>
             <a:graphic>
@@ -131,7 +131,7 @@
                   <pic:spPr bwMode="auto">
                     <a:xfrm>
                       <a:off x="0" y="0"/>
-                      <a:ext cx="5334000" cy="2222500"/>
+                      <a:ext cx="5334000" cy="2667000"/>
                     </a:xfrm>
                     <a:prstGeom prst="rect">
                       <a:avLst/>
@@ -188,7 +188,7 @@
       <w:r>
         <w:drawing>
           <wp:inline>
-            <wp:extent cx="5334000" cy="2222500"/>
+            <wp:extent cx="5334000" cy="2667000"/>
             <wp:effectExtent b="0" l="0" r="0" t="0"/>
             <wp:docPr descr="" title="" id="1" name="Picture"/>
             <a:graphic>
@@ -209,7 +209,7 @@
                   <pic:spPr bwMode="auto">
                     <a:xfrm>
                       <a:off x="0" y="0"/>
-                      <a:ext cx="5334000" cy="2222500"/>
+                      <a:ext cx="5334000" cy="2667000"/>
                     </a:xfrm>
                     <a:prstGeom prst="rect">
                       <a:avLst/>
@@ -245,7 +245,7 @@
       <w:r>
         <w:drawing>
           <wp:inline>
-            <wp:extent cx="5334000" cy="2222500"/>
+            <wp:extent cx="5334000" cy="2667000"/>
             <wp:effectExtent b="0" l="0" r="0" t="0"/>
             <wp:docPr descr="" title="" id="1" name="Picture"/>
             <a:graphic>
@@ -266,7 +266,7 @@
                   <pic:spPr bwMode="auto">
                     <a:xfrm>
                       <a:off x="0" y="0"/>
-                      <a:ext cx="5334000" cy="2222500"/>
+                      <a:ext cx="5334000" cy="2667000"/>
                     </a:xfrm>
                     <a:prstGeom prst="rect">
                       <a:avLst/>
@@ -323,7 +323,7 @@
       <w:r>
         <w:drawing>
           <wp:inline>
-            <wp:extent cx="5334000" cy="2222500"/>
+            <wp:extent cx="5334000" cy="1778000"/>
             <wp:effectExtent b="0" l="0" r="0" t="0"/>
             <wp:docPr descr="" title="" id="1" name="Picture"/>
             <a:graphic>
@@ -344,7 +344,7 @@
                   <pic:spPr bwMode="auto">
                     <a:xfrm>
                       <a:off x="0" y="0"/>
-                      <a:ext cx="5334000" cy="2222500"/>
+                      <a:ext cx="5334000" cy="1778000"/>
                     </a:xfrm>
                     <a:prstGeom prst="rect">
                       <a:avLst/>
@@ -380,7 +380,7 @@
       <w:r>
         <w:drawing>
           <wp:inline>
-            <wp:extent cx="5334000" cy="2222500"/>
+            <wp:extent cx="5334000" cy="2667000"/>
             <wp:effectExtent b="0" l="0" r="0" t="0"/>
             <wp:docPr descr="" title="" id="1" name="Picture"/>
             <a:graphic>
@@ -401,7 +401,7 @@
                   <pic:spPr bwMode="auto">
                     <a:xfrm>
                       <a:off x="0" y="0"/>
-                      <a:ext cx="5334000" cy="2222500"/>
+                      <a:ext cx="5334000" cy="2667000"/>
                     </a:xfrm>
                     <a:prstGeom prst="rect">
                       <a:avLst/>

</xml_diff>